<commit_message>
fixed the discussion values
</commit_message>
<xml_diff>
--- a/charts/Discussion.docx
+++ b/charts/Discussion.docx
@@ -7,7 +7,13 @@
         <w:jc w:val="both"/>
       </w:pPr>
       <w:r>
-        <w:t xml:space="preserve">4 additional models were used: </w:t>
+        <w:t>4 additional models were used</w:t>
+      </w:r>
+      <w:r>
+        <w:t xml:space="preserve"> on top of the Google model</w:t>
+      </w:r>
+      <w:r>
+        <w:t xml:space="preserve">: </w:t>
       </w:r>
       <w:r>
         <w:t>fasttext-wiki-news-subwords-300</w:t>
@@ -36,7 +42,19 @@
         <w:t>nd</w:t>
       </w:r>
       <w:r>
-        <w:t xml:space="preserve"> smallest model had the best accuracy, the smallest model had the second-best accuracy, and the biggest model had the next best accuracy.</w:t>
+        <w:t xml:space="preserve"> smallest model had the best accuracy, the smallest model had the second-best accuracy, and the biggest model had the </w:t>
+      </w:r>
+      <w:r>
+        <w:t>3</w:t>
+      </w:r>
+      <w:r>
+        <w:rPr>
+          <w:vertAlign w:val="superscript"/>
+        </w:rPr>
+        <w:t>rd</w:t>
+      </w:r>
+      <w:r>
+        <w:t xml:space="preserve"> best accuracy.</w:t>
       </w:r>
     </w:p>
     <w:p>
@@ -53,10 +71,31 @@
         <w:t xml:space="preserve"> the models with an embedding size of 300 </w:t>
       </w:r>
       <w:r>
-        <w:t>have an accuracy close to 90% or above, while the model with an embedding size of 200 has an accuracy close to 74%. The model with the smallest embedding size of 100 has the lowest accuracy of 65.22%</w:t>
+        <w:t xml:space="preserve">have an </w:t>
+      </w:r>
+      <w:r>
+        <w:t>accuracy in the high 80s to low 90s</w:t>
+      </w:r>
+      <w:r>
+        <w:t xml:space="preserve">, while the model with an embedding size of 200 has an accuracy close to </w:t>
+      </w:r>
+      <w:r>
+        <w:t>65.38</w:t>
+      </w:r>
+      <w:r>
+        <w:t xml:space="preserve">%. The model with the smallest embedding size of 100 has the lowest accuracy of </w:t>
+      </w:r>
+      <w:r>
+        <w:t>57.69</w:t>
+      </w:r>
+      <w:r>
+        <w:t>%</w:t>
       </w:r>
       <w:r>
         <w:t>.</w:t>
+      </w:r>
+      <w:r>
+        <w:t xml:space="preserve"> It thus follows that the smallest embedding size has the smallest number of correct guesses</w:t>
       </w:r>
     </w:p>
     <w:p>
@@ -83,16 +122,37 @@
         <w:jc w:val="both"/>
       </w:pPr>
       <w:r>
-        <w:t xml:space="preserve">Interestingly, the number of guesses changes more with the model/corpus than the embedding size, as all models with an embedding size of 300 </w:t>
+        <w:t xml:space="preserve">Interestingly, the number of guesses changes more with the model/corpus than </w:t>
+      </w:r>
+      <w:r>
+        <w:t xml:space="preserve">with </w:t>
+      </w:r>
+      <w:r>
+        <w:t xml:space="preserve">the embedding size, as all models with an embedding size of 300 </w:t>
       </w:r>
       <w:r>
         <w:t>did not guess</w:t>
       </w:r>
       <w:r>
-        <w:t xml:space="preserve"> 78 to 79 times, while the </w:t>
-      </w:r>
-      <w:r>
-        <w:t>two 100 and 200 models based on the same corpus did not guess 69 times.</w:t>
+        <w:t xml:space="preserve"> </w:t>
+      </w:r>
+      <w:r>
+        <w:t>79 to 80</w:t>
+      </w:r>
+      <w:r>
+        <w:t xml:space="preserve"> times, while the </w:t>
+      </w:r>
+      <w:r>
+        <w:t xml:space="preserve">two 100 and 200 models based on the same corpus did not guess </w:t>
+      </w:r>
+      <w:r>
+        <w:t>78</w:t>
+      </w:r>
+      <w:r>
+        <w:t xml:space="preserve"> times.</w:t>
+      </w:r>
+      <w:r>
+        <w:t xml:space="preserve"> It must be noted that a guess here is a TRUE guess, meaning that neither the question-word or the possible answer words were considered in the model.</w:t>
       </w:r>
     </w:p>
     <w:sectPr>

</xml_diff>